<commit_message>
微改 Signed-off-by: zhangzhexian <zhangzhexian@utry.cn>
</commit_message>
<xml_diff>
--- a/毕业设计文档/湖州师范学院本科毕业设计（论文）需求说明书.docx
+++ b/毕业设计文档/湖州师范学院本科毕业设计（论文）需求说明书.docx
@@ -492,11 +492,11 @@
           <w:tab w:val="right" w:leader="dot" w:pos="8306"/>
         </w:tabs>
       </w:pPr>
-      <w:bookmarkStart w:id="0" w:name="_Toc174464606"/>
-      <w:bookmarkStart w:id="1" w:name="_Toc31161"/>
-      <w:bookmarkStart w:id="2" w:name="_Toc241633945"/>
-      <w:bookmarkStart w:id="3" w:name="_Toc242869096"/>
-      <w:bookmarkStart w:id="4" w:name="_Toc258412073"/>
+      <w:bookmarkStart w:id="0" w:name="_Toc241633945"/>
+      <w:bookmarkStart w:id="1" w:name="_Toc242869096"/>
+      <w:bookmarkStart w:id="2" w:name="_Toc258412073"/>
+      <w:bookmarkStart w:id="3" w:name="_Toc174464606"/>
+      <w:bookmarkStart w:id="4" w:name="_Toc31161"/>
     </w:p>
     <w:p>
       <w:pPr>
@@ -3189,8 +3189,8 @@
         </w:rPr>
         <w:t>导言</w:t>
       </w:r>
-      <w:bookmarkEnd w:id="0"/>
-      <w:bookmarkEnd w:id="1"/>
+      <w:bookmarkEnd w:id="3"/>
+      <w:bookmarkEnd w:id="4"/>
       <w:bookmarkEnd w:id="5"/>
     </w:p>
     <w:p>
@@ -4645,9 +4645,9 @@
         </w:rPr>
         <w:t>系统定义</w:t>
       </w:r>
+      <w:bookmarkEnd w:id="0"/>
+      <w:bookmarkEnd w:id="1"/>
       <w:bookmarkEnd w:id="2"/>
-      <w:bookmarkEnd w:id="3"/>
-      <w:bookmarkEnd w:id="4"/>
       <w:bookmarkEnd w:id="51"/>
       <w:bookmarkEnd w:id="52"/>
     </w:p>
@@ -14489,7 +14489,7 @@
       <w:pPr>
         <w:numPr>
           <w:ilvl w:val="0"/>
-          <w:numId w:val="17"/>
+          <w:numId w:val="41"/>
         </w:numPr>
         <w:autoSpaceDE w:val="0"/>
         <w:autoSpaceDN w:val="0"/>
@@ -14527,7 +14527,7 @@
       <w:pPr>
         <w:numPr>
           <w:ilvl w:val="0"/>
-          <w:numId w:val="17"/>
+          <w:numId w:val="41"/>
         </w:numPr>
         <w:autoSpaceDE w:val="0"/>
         <w:autoSpaceDN w:val="0"/>
@@ -14843,7 +14843,7 @@
       <w:pPr>
         <w:numPr>
           <w:ilvl w:val="0"/>
-          <w:numId w:val="18"/>
+          <w:numId w:val="42"/>
         </w:numPr>
         <w:autoSpaceDE w:val="0"/>
         <w:autoSpaceDN w:val="0"/>
@@ -14881,7 +14881,7 @@
       <w:pPr>
         <w:numPr>
           <w:ilvl w:val="0"/>
-          <w:numId w:val="18"/>
+          <w:numId w:val="42"/>
         </w:numPr>
         <w:autoSpaceDE w:val="0"/>
         <w:autoSpaceDN w:val="0"/>
@@ -14919,7 +14919,16 @@
           <w:rFonts w:ascii="Arial" w:hAnsi="Arial"/>
           <w:kern w:val="0"/>
         </w:rPr>
-        <w:t>租户的各项设置模块进行单独</w:t>
+        <w:t>租户的各</w:t>
+      </w:r>
+      <w:bookmarkStart w:id="112" w:name="_GoBack"/>
+      <w:bookmarkEnd w:id="112"/>
+      <w:r>
+        <w:rPr>
+          <w:rFonts w:ascii="Arial" w:hAnsi="Arial"/>
+          <w:kern w:val="0"/>
+        </w:rPr>
+        <w:t>项设置模块进行单独</w:t>
       </w:r>
       <w:r>
         <w:rPr>
@@ -14940,9 +14949,9 @@
       <w:pPr>
         <w:pStyle w:val="2"/>
       </w:pPr>
-      <w:bookmarkStart w:id="112" w:name="_Toc509580803"/>
-      <w:bookmarkStart w:id="113" w:name="_Toc174464640"/>
-      <w:bookmarkStart w:id="114" w:name="_Toc28099"/>
+      <w:bookmarkStart w:id="113" w:name="_Toc509580803"/>
+      <w:bookmarkStart w:id="114" w:name="_Toc174464640"/>
+      <w:bookmarkStart w:id="115" w:name="_Toc28099"/>
       <w:r>
         <w:rPr>
           <w:rFonts w:hint="eastAsia"/>
@@ -14961,7 +14970,7 @@
       <w:r>
         <w:t>用户模块</w:t>
       </w:r>
-      <w:bookmarkEnd w:id="112"/>
+      <w:bookmarkEnd w:id="113"/>
     </w:p>
     <w:p>
       <w:pPr>
@@ -15212,8 +15221,6 @@
         </w:rPr>
         <w:t>分机用户</w:t>
       </w:r>
-      <w:bookmarkStart w:id="115" w:name="_GoBack"/>
-      <w:bookmarkEnd w:id="115"/>
       <w:r>
         <w:rPr>
           <w:rFonts w:hint="eastAsia"/>
@@ -17358,8 +17365,8 @@
         </w:rPr>
         <w:t>性能需求</w:t>
       </w:r>
-      <w:bookmarkEnd w:id="113"/>
       <w:bookmarkEnd w:id="114"/>
+      <w:bookmarkEnd w:id="115"/>
       <w:bookmarkEnd w:id="116"/>
     </w:p>
     <w:p>
@@ -18573,7 +18580,7 @@
         <w:noProof/>
         <w:lang w:val="zh-CN"/>
       </w:rPr>
-      <w:t>18</w:t>
+      <w:t>21</w:t>
     </w:r>
     <w:r>
       <w:fldChar w:fldCharType="end"/>
@@ -20177,6 +20184,96 @@
     </w:lvl>
   </w:abstractNum>
   <w:abstractNum w:abstractNumId="19" w15:restartNumberingAfterBreak="0">
+    <w:nsid w:val="16C6661D"/>
+    <w:multiLevelType w:val="hybridMultilevel"/>
+    <w:tmpl w:val="ADDAFC6A"/>
+    <w:lvl w:ilvl="0" w:tplc="0D106BF8">
+      <w:start w:val="1"/>
+      <w:numFmt w:val="lowerLetter"/>
+      <w:suff w:val="space"/>
+      <w:lvlText w:val="%1)"/>
+      <w:lvlJc w:val="left"/>
+      <w:pPr>
+        <w:ind w:left="0" w:firstLine="0"/>
+      </w:pPr>
+      <w:rPr>
+        <w:rFonts w:hint="eastAsia"/>
+      </w:rPr>
+    </w:lvl>
+    <w:lvl w:ilvl="1" w:tplc="04090019" w:tentative="1">
+      <w:start w:val="1"/>
+      <w:numFmt w:val="lowerLetter"/>
+      <w:lvlText w:val="%2)"/>
+      <w:lvlJc w:val="left"/>
+      <w:pPr>
+        <w:ind w:left="840" w:hanging="420"/>
+      </w:pPr>
+    </w:lvl>
+    <w:lvl w:ilvl="2" w:tplc="0409001B" w:tentative="1">
+      <w:start w:val="1"/>
+      <w:numFmt w:val="lowerRoman"/>
+      <w:lvlText w:val="%3."/>
+      <w:lvlJc w:val="right"/>
+      <w:pPr>
+        <w:ind w:left="1260" w:hanging="420"/>
+      </w:pPr>
+    </w:lvl>
+    <w:lvl w:ilvl="3" w:tplc="0409000F" w:tentative="1">
+      <w:start w:val="1"/>
+      <w:numFmt w:val="decimal"/>
+      <w:lvlText w:val="%4."/>
+      <w:lvlJc w:val="left"/>
+      <w:pPr>
+        <w:ind w:left="1680" w:hanging="420"/>
+      </w:pPr>
+    </w:lvl>
+    <w:lvl w:ilvl="4" w:tplc="04090019" w:tentative="1">
+      <w:start w:val="1"/>
+      <w:numFmt w:val="lowerLetter"/>
+      <w:lvlText w:val="%5)"/>
+      <w:lvlJc w:val="left"/>
+      <w:pPr>
+        <w:ind w:left="2100" w:hanging="420"/>
+      </w:pPr>
+    </w:lvl>
+    <w:lvl w:ilvl="5" w:tplc="0409001B" w:tentative="1">
+      <w:start w:val="1"/>
+      <w:numFmt w:val="lowerRoman"/>
+      <w:lvlText w:val="%6."/>
+      <w:lvlJc w:val="right"/>
+      <w:pPr>
+        <w:ind w:left="2520" w:hanging="420"/>
+      </w:pPr>
+    </w:lvl>
+    <w:lvl w:ilvl="6" w:tplc="0409000F" w:tentative="1">
+      <w:start w:val="1"/>
+      <w:numFmt w:val="decimal"/>
+      <w:lvlText w:val="%7."/>
+      <w:lvlJc w:val="left"/>
+      <w:pPr>
+        <w:ind w:left="2940" w:hanging="420"/>
+      </w:pPr>
+    </w:lvl>
+    <w:lvl w:ilvl="7" w:tplc="04090019" w:tentative="1">
+      <w:start w:val="1"/>
+      <w:numFmt w:val="lowerLetter"/>
+      <w:lvlText w:val="%8)"/>
+      <w:lvlJc w:val="left"/>
+      <w:pPr>
+        <w:ind w:left="3360" w:hanging="420"/>
+      </w:pPr>
+    </w:lvl>
+    <w:lvl w:ilvl="8" w:tplc="0409001B" w:tentative="1">
+      <w:start w:val="1"/>
+      <w:numFmt w:val="lowerRoman"/>
+      <w:lvlText w:val="%9."/>
+      <w:lvlJc w:val="right"/>
+      <w:pPr>
+        <w:ind w:left="3780" w:hanging="420"/>
+      </w:pPr>
+    </w:lvl>
+  </w:abstractNum>
+  <w:abstractNum w:abstractNumId="20" w15:restartNumberingAfterBreak="0">
     <w:nsid w:val="1AAF4EDA"/>
     <w:multiLevelType w:val="singleLevel"/>
     <w:tmpl w:val="00000006"/>
@@ -20188,7 +20285,7 @@
       <w:lvlJc w:val="left"/>
     </w:lvl>
   </w:abstractNum>
-  <w:abstractNum w:abstractNumId="20" w15:restartNumberingAfterBreak="0">
+  <w:abstractNum w:abstractNumId="21" w15:restartNumberingAfterBreak="0">
     <w:nsid w:val="1EE03BA8"/>
     <w:multiLevelType w:val="hybridMultilevel"/>
     <w:tmpl w:val="05889C1A"/>
@@ -20277,7 +20374,7 @@
       </w:pPr>
     </w:lvl>
   </w:abstractNum>
-  <w:abstractNum w:abstractNumId="21" w15:restartNumberingAfterBreak="0">
+  <w:abstractNum w:abstractNumId="22" w15:restartNumberingAfterBreak="0">
     <w:nsid w:val="267C139B"/>
     <w:multiLevelType w:val="hybridMultilevel"/>
     <w:tmpl w:val="05889C1A"/>
@@ -20366,7 +20463,7 @@
       </w:pPr>
     </w:lvl>
   </w:abstractNum>
-  <w:abstractNum w:abstractNumId="22" w15:restartNumberingAfterBreak="0">
+  <w:abstractNum w:abstractNumId="23" w15:restartNumberingAfterBreak="0">
     <w:nsid w:val="28341792"/>
     <w:multiLevelType w:val="hybridMultilevel"/>
     <w:tmpl w:val="ADDAFC6A"/>
@@ -20456,7 +20553,7 @@
       </w:pPr>
     </w:lvl>
   </w:abstractNum>
-  <w:abstractNum w:abstractNumId="23" w15:restartNumberingAfterBreak="0">
+  <w:abstractNum w:abstractNumId="24" w15:restartNumberingAfterBreak="0">
     <w:nsid w:val="2AB475D1"/>
     <w:multiLevelType w:val="hybridMultilevel"/>
     <w:tmpl w:val="BBD0CB0E"/>
@@ -20546,7 +20643,7 @@
       </w:pPr>
     </w:lvl>
   </w:abstractNum>
-  <w:abstractNum w:abstractNumId="24" w15:restartNumberingAfterBreak="0">
+  <w:abstractNum w:abstractNumId="25" w15:restartNumberingAfterBreak="0">
     <w:nsid w:val="2CC54422"/>
     <w:multiLevelType w:val="hybridMultilevel"/>
     <w:tmpl w:val="79CAB6D2"/>
@@ -20639,7 +20736,7 @@
       </w:pPr>
     </w:lvl>
   </w:abstractNum>
-  <w:abstractNum w:abstractNumId="25" w15:restartNumberingAfterBreak="0">
+  <w:abstractNum w:abstractNumId="26" w15:restartNumberingAfterBreak="0">
     <w:nsid w:val="2DDD450F"/>
     <w:multiLevelType w:val="hybridMultilevel"/>
     <w:tmpl w:val="BBD0CB0E"/>
@@ -20729,7 +20826,7 @@
       </w:pPr>
     </w:lvl>
   </w:abstractNum>
-  <w:abstractNum w:abstractNumId="26" w15:restartNumberingAfterBreak="0">
+  <w:abstractNum w:abstractNumId="27" w15:restartNumberingAfterBreak="0">
     <w:nsid w:val="32203DE0"/>
     <w:multiLevelType w:val="hybridMultilevel"/>
     <w:tmpl w:val="BBD0CB0E"/>
@@ -20819,7 +20916,7 @@
       </w:pPr>
     </w:lvl>
   </w:abstractNum>
-  <w:abstractNum w:abstractNumId="27" w15:restartNumberingAfterBreak="0">
+  <w:abstractNum w:abstractNumId="28" w15:restartNumberingAfterBreak="0">
     <w:nsid w:val="342935BA"/>
     <w:multiLevelType w:val="hybridMultilevel"/>
     <w:tmpl w:val="D160CEC2"/>
@@ -20910,7 +21007,7 @@
       </w:pPr>
     </w:lvl>
   </w:abstractNum>
-  <w:abstractNum w:abstractNumId="28" w15:restartNumberingAfterBreak="0">
+  <w:abstractNum w:abstractNumId="29" w15:restartNumberingAfterBreak="0">
     <w:nsid w:val="3A255796"/>
     <w:multiLevelType w:val="hybridMultilevel"/>
     <w:tmpl w:val="C3E83856"/>
@@ -20996,7 +21093,7 @@
       </w:pPr>
     </w:lvl>
   </w:abstractNum>
-  <w:abstractNum w:abstractNumId="29" w15:restartNumberingAfterBreak="0">
+  <w:abstractNum w:abstractNumId="30" w15:restartNumberingAfterBreak="0">
     <w:nsid w:val="3CCF1E13"/>
     <w:multiLevelType w:val="hybridMultilevel"/>
     <w:tmpl w:val="05889C1A"/>
@@ -21085,7 +21182,7 @@
       </w:pPr>
     </w:lvl>
   </w:abstractNum>
-  <w:abstractNum w:abstractNumId="30" w15:restartNumberingAfterBreak="0">
+  <w:abstractNum w:abstractNumId="31" w15:restartNumberingAfterBreak="0">
     <w:nsid w:val="46D52F69"/>
     <w:multiLevelType w:val="hybridMultilevel"/>
     <w:tmpl w:val="BBD0CB0E"/>
@@ -21175,7 +21272,7 @@
       </w:pPr>
     </w:lvl>
   </w:abstractNum>
-  <w:abstractNum w:abstractNumId="31" w15:restartNumberingAfterBreak="0">
+  <w:abstractNum w:abstractNumId="32" w15:restartNumberingAfterBreak="0">
     <w:nsid w:val="4BBB02BF"/>
     <w:multiLevelType w:val="hybridMultilevel"/>
     <w:tmpl w:val="BBD0CB0E"/>
@@ -21265,7 +21362,7 @@
       </w:pPr>
     </w:lvl>
   </w:abstractNum>
-  <w:abstractNum w:abstractNumId="32" w15:restartNumberingAfterBreak="0">
+  <w:abstractNum w:abstractNumId="33" w15:restartNumberingAfterBreak="0">
     <w:nsid w:val="4D9C11B4"/>
     <w:multiLevelType w:val="hybridMultilevel"/>
     <w:tmpl w:val="ADDAFC6A"/>
@@ -21355,7 +21452,7 @@
       </w:pPr>
     </w:lvl>
   </w:abstractNum>
-  <w:abstractNum w:abstractNumId="33" w15:restartNumberingAfterBreak="0">
+  <w:abstractNum w:abstractNumId="34" w15:restartNumberingAfterBreak="0">
     <w:nsid w:val="4EF66D53"/>
     <w:multiLevelType w:val="hybridMultilevel"/>
     <w:tmpl w:val="949CB6B8"/>
@@ -21441,7 +21538,7 @@
       </w:pPr>
     </w:lvl>
   </w:abstractNum>
-  <w:abstractNum w:abstractNumId="34" w15:restartNumberingAfterBreak="0">
+  <w:abstractNum w:abstractNumId="35" w15:restartNumberingAfterBreak="0">
     <w:nsid w:val="532158E4"/>
     <w:multiLevelType w:val="hybridMultilevel"/>
     <w:tmpl w:val="F4B0BABE"/>
@@ -21531,7 +21628,7 @@
       </w:pPr>
     </w:lvl>
   </w:abstractNum>
-  <w:abstractNum w:abstractNumId="35" w15:restartNumberingAfterBreak="0">
+  <w:abstractNum w:abstractNumId="36" w15:restartNumberingAfterBreak="0">
     <w:nsid w:val="56205F6F"/>
     <w:multiLevelType w:val="hybridMultilevel"/>
     <w:tmpl w:val="05889C1A"/>
@@ -21620,7 +21717,7 @@
       </w:pPr>
     </w:lvl>
   </w:abstractNum>
-  <w:abstractNum w:abstractNumId="36" w15:restartNumberingAfterBreak="0">
+  <w:abstractNum w:abstractNumId="37" w15:restartNumberingAfterBreak="0">
     <w:nsid w:val="68FD7646"/>
     <w:multiLevelType w:val="hybridMultilevel"/>
     <w:tmpl w:val="BBD0CB0E"/>
@@ -21710,7 +21807,7 @@
       </w:pPr>
     </w:lvl>
   </w:abstractNum>
-  <w:abstractNum w:abstractNumId="37" w15:restartNumberingAfterBreak="0">
+  <w:abstractNum w:abstractNumId="38" w15:restartNumberingAfterBreak="0">
     <w:nsid w:val="69466CE4"/>
     <w:multiLevelType w:val="hybridMultilevel"/>
     <w:tmpl w:val="05889C1A"/>
@@ -21799,7 +21896,7 @@
       </w:pPr>
     </w:lvl>
   </w:abstractNum>
-  <w:abstractNum w:abstractNumId="38" w15:restartNumberingAfterBreak="0">
+  <w:abstractNum w:abstractNumId="39" w15:restartNumberingAfterBreak="0">
     <w:nsid w:val="6C4606AE"/>
     <w:multiLevelType w:val="hybridMultilevel"/>
     <w:tmpl w:val="BBD0CB0E"/>
@@ -21889,7 +21986,7 @@
       </w:pPr>
     </w:lvl>
   </w:abstractNum>
-  <w:abstractNum w:abstractNumId="39" w15:restartNumberingAfterBreak="0">
+  <w:abstractNum w:abstractNumId="40" w15:restartNumberingAfterBreak="0">
     <w:nsid w:val="775131D5"/>
     <w:multiLevelType w:val="hybridMultilevel"/>
     <w:tmpl w:val="CC06876C"/>
@@ -21929,6 +22026,96 @@
       <w:rPr>
         <w:rFonts w:hint="default"/>
       </w:rPr>
+    </w:lvl>
+    <w:lvl w:ilvl="3" w:tplc="0409000F" w:tentative="1">
+      <w:start w:val="1"/>
+      <w:numFmt w:val="decimal"/>
+      <w:lvlText w:val="%4."/>
+      <w:lvlJc w:val="left"/>
+      <w:pPr>
+        <w:ind w:left="1680" w:hanging="420"/>
+      </w:pPr>
+    </w:lvl>
+    <w:lvl w:ilvl="4" w:tplc="04090019" w:tentative="1">
+      <w:start w:val="1"/>
+      <w:numFmt w:val="lowerLetter"/>
+      <w:lvlText w:val="%5)"/>
+      <w:lvlJc w:val="left"/>
+      <w:pPr>
+        <w:ind w:left="2100" w:hanging="420"/>
+      </w:pPr>
+    </w:lvl>
+    <w:lvl w:ilvl="5" w:tplc="0409001B" w:tentative="1">
+      <w:start w:val="1"/>
+      <w:numFmt w:val="lowerRoman"/>
+      <w:lvlText w:val="%6."/>
+      <w:lvlJc w:val="right"/>
+      <w:pPr>
+        <w:ind w:left="2520" w:hanging="420"/>
+      </w:pPr>
+    </w:lvl>
+    <w:lvl w:ilvl="6" w:tplc="0409000F" w:tentative="1">
+      <w:start w:val="1"/>
+      <w:numFmt w:val="decimal"/>
+      <w:lvlText w:val="%7."/>
+      <w:lvlJc w:val="left"/>
+      <w:pPr>
+        <w:ind w:left="2940" w:hanging="420"/>
+      </w:pPr>
+    </w:lvl>
+    <w:lvl w:ilvl="7" w:tplc="04090019" w:tentative="1">
+      <w:start w:val="1"/>
+      <w:numFmt w:val="lowerLetter"/>
+      <w:lvlText w:val="%8)"/>
+      <w:lvlJc w:val="left"/>
+      <w:pPr>
+        <w:ind w:left="3360" w:hanging="420"/>
+      </w:pPr>
+    </w:lvl>
+    <w:lvl w:ilvl="8" w:tplc="0409001B" w:tentative="1">
+      <w:start w:val="1"/>
+      <w:numFmt w:val="lowerRoman"/>
+      <w:lvlText w:val="%9."/>
+      <w:lvlJc w:val="right"/>
+      <w:pPr>
+        <w:ind w:left="3780" w:hanging="420"/>
+      </w:pPr>
+    </w:lvl>
+  </w:abstractNum>
+  <w:abstractNum w:abstractNumId="41" w15:restartNumberingAfterBreak="0">
+    <w:nsid w:val="7A1265A3"/>
+    <w:multiLevelType w:val="hybridMultilevel"/>
+    <w:tmpl w:val="ADDAFC6A"/>
+    <w:lvl w:ilvl="0" w:tplc="0D106BF8">
+      <w:start w:val="1"/>
+      <w:numFmt w:val="lowerLetter"/>
+      <w:suff w:val="space"/>
+      <w:lvlText w:val="%1)"/>
+      <w:lvlJc w:val="left"/>
+      <w:pPr>
+        <w:ind w:left="0" w:firstLine="0"/>
+      </w:pPr>
+      <w:rPr>
+        <w:rFonts w:hint="eastAsia"/>
+      </w:rPr>
+    </w:lvl>
+    <w:lvl w:ilvl="1" w:tplc="04090019" w:tentative="1">
+      <w:start w:val="1"/>
+      <w:numFmt w:val="lowerLetter"/>
+      <w:lvlText w:val="%2)"/>
+      <w:lvlJc w:val="left"/>
+      <w:pPr>
+        <w:ind w:left="840" w:hanging="420"/>
+      </w:pPr>
+    </w:lvl>
+    <w:lvl w:ilvl="2" w:tplc="0409001B" w:tentative="1">
+      <w:start w:val="1"/>
+      <w:numFmt w:val="lowerRoman"/>
+      <w:lvlText w:val="%3."/>
+      <w:lvlJc w:val="right"/>
+      <w:pPr>
+        <w:ind w:left="1260" w:hanging="420"/>
+      </w:pPr>
     </w:lvl>
     <w:lvl w:ilvl="3" w:tplc="0409000F" w:tentative="1">
       <w:start w:val="1"/>
@@ -22028,28 +22215,28 @@
     <w:abstractNumId w:val="7"/>
   </w:num>
   <w:num w:numId="15">
+    <w:abstractNumId w:val="34"/>
+  </w:num>
+  <w:num w:numId="16">
+    <w:abstractNumId w:val="28"/>
+  </w:num>
+  <w:num w:numId="17">
     <w:abstractNumId w:val="33"/>
   </w:num>
-  <w:num w:numId="16">
-    <w:abstractNumId w:val="27"/>
-  </w:num>
-  <w:num w:numId="17">
-    <w:abstractNumId w:val="32"/>
-  </w:num>
   <w:num w:numId="18">
-    <w:abstractNumId w:val="22"/>
+    <w:abstractNumId w:val="23"/>
   </w:num>
   <w:num w:numId="19">
-    <w:abstractNumId w:val="25"/>
+    <w:abstractNumId w:val="26"/>
   </w:num>
   <w:num w:numId="20">
-    <w:abstractNumId w:val="23"/>
+    <w:abstractNumId w:val="24"/>
   </w:num>
   <w:num w:numId="21">
-    <w:abstractNumId w:val="36"/>
+    <w:abstractNumId w:val="37"/>
   </w:num>
   <w:num w:numId="22">
-    <w:abstractNumId w:val="38"/>
+    <w:abstractNumId w:val="39"/>
   </w:num>
   <w:num w:numId="23">
     <w:abstractNumId w:val="18"/>
@@ -22058,52 +22245,58 @@
     <w:abstractNumId w:val="17"/>
   </w:num>
   <w:num w:numId="25">
+    <w:abstractNumId w:val="32"/>
+  </w:num>
+  <w:num w:numId="26">
+    <w:abstractNumId w:val="25"/>
+  </w:num>
+  <w:num w:numId="27">
     <w:abstractNumId w:val="31"/>
   </w:num>
-  <w:num w:numId="26">
-    <w:abstractNumId w:val="24"/>
-  </w:num>
-  <w:num w:numId="27">
-    <w:abstractNumId w:val="30"/>
-  </w:num>
   <w:num w:numId="28">
-    <w:abstractNumId w:val="26"/>
+    <w:abstractNumId w:val="27"/>
   </w:num>
   <w:num w:numId="29">
-    <w:abstractNumId w:val="34"/>
+    <w:abstractNumId w:val="35"/>
   </w:num>
   <w:num w:numId="30">
-    <w:abstractNumId w:val="19"/>
+    <w:abstractNumId w:val="20"/>
   </w:num>
   <w:num w:numId="31">
-    <w:abstractNumId w:val="39"/>
+    <w:abstractNumId w:val="40"/>
   </w:num>
   <w:num w:numId="32">
     <w:abstractNumId w:val="16"/>
   </w:num>
   <w:num w:numId="33">
-    <w:abstractNumId w:val="28"/>
+    <w:abstractNumId w:val="29"/>
   </w:num>
   <w:num w:numId="34">
-    <w:abstractNumId w:val="20"/>
+    <w:abstractNumId w:val="21"/>
   </w:num>
   <w:num w:numId="35">
-    <w:abstractNumId w:val="35"/>
+    <w:abstractNumId w:val="36"/>
   </w:num>
   <w:num w:numId="36">
     <w:abstractNumId w:val="14"/>
   </w:num>
   <w:num w:numId="37">
-    <w:abstractNumId w:val="29"/>
+    <w:abstractNumId w:val="30"/>
   </w:num>
   <w:num w:numId="38">
     <w:abstractNumId w:val="15"/>
   </w:num>
   <w:num w:numId="39">
-    <w:abstractNumId w:val="37"/>
+    <w:abstractNumId w:val="38"/>
   </w:num>
   <w:num w:numId="40">
-    <w:abstractNumId w:val="21"/>
+    <w:abstractNumId w:val="22"/>
+  </w:num>
+  <w:num w:numId="41">
+    <w:abstractNumId w:val="19"/>
+  </w:num>
+  <w:num w:numId="42">
+    <w:abstractNumId w:val="41"/>
   </w:num>
 </w:numbering>
 </file>

</xml_diff>

<commit_message>
格式修改 Signed-off-by: zhangzhexian <zhangzhexian@utry.cn>
</commit_message>
<xml_diff>
--- a/毕业设计文档/湖州师范学院本科毕业设计（论文）需求说明书.docx
+++ b/毕业设计文档/湖州师范学院本科毕业设计（论文）需求说明书.docx
@@ -492,11 +492,11 @@
           <w:tab w:val="right" w:leader="dot" w:pos="8306"/>
         </w:tabs>
       </w:pPr>
-      <w:bookmarkStart w:id="0" w:name="_Toc241633945"/>
-      <w:bookmarkStart w:id="1" w:name="_Toc242869096"/>
-      <w:bookmarkStart w:id="2" w:name="_Toc258412073"/>
-      <w:bookmarkStart w:id="3" w:name="_Toc174464606"/>
-      <w:bookmarkStart w:id="4" w:name="_Toc31161"/>
+      <w:bookmarkStart w:id="0" w:name="_Toc174464606"/>
+      <w:bookmarkStart w:id="1" w:name="_Toc31161"/>
+      <w:bookmarkStart w:id="2" w:name="_Toc241633945"/>
+      <w:bookmarkStart w:id="3" w:name="_Toc242869096"/>
+      <w:bookmarkStart w:id="4" w:name="_Toc258412073"/>
     </w:p>
     <w:p>
       <w:pPr>
@@ -3189,8 +3189,8 @@
         </w:rPr>
         <w:t>导言</w:t>
       </w:r>
-      <w:bookmarkEnd w:id="3"/>
-      <w:bookmarkEnd w:id="4"/>
+      <w:bookmarkEnd w:id="0"/>
+      <w:bookmarkEnd w:id="1"/>
       <w:bookmarkEnd w:id="5"/>
     </w:p>
     <w:p>
@@ -4645,9 +4645,9 @@
         </w:rPr>
         <w:t>系统定义</w:t>
       </w:r>
-      <w:bookmarkEnd w:id="0"/>
-      <w:bookmarkEnd w:id="1"/>
       <w:bookmarkEnd w:id="2"/>
+      <w:bookmarkEnd w:id="3"/>
+      <w:bookmarkEnd w:id="4"/>
       <w:bookmarkEnd w:id="51"/>
       <w:bookmarkEnd w:id="52"/>
     </w:p>
@@ -14919,58 +14919,49 @@
           <w:rFonts w:ascii="Arial" w:hAnsi="Arial"/>
           <w:kern w:val="0"/>
         </w:rPr>
-        <w:t>租户的各</w:t>
-      </w:r>
-      <w:bookmarkStart w:id="112" w:name="_GoBack"/>
+        <w:t>租户的各项设置模块进行单独</w:t>
+      </w:r>
+      <w:r>
+        <w:rPr>
+          <w:rFonts w:ascii="Arial" w:hAnsi="Arial" w:hint="eastAsia"/>
+          <w:kern w:val="0"/>
+        </w:rPr>
+        <w:t>管</w:t>
+      </w:r>
+      <w:r>
+        <w:rPr>
+          <w:rFonts w:ascii="Arial" w:hAnsi="Arial"/>
+          <w:kern w:val="0"/>
+        </w:rPr>
+        <w:t>理。</w:t>
+      </w:r>
+    </w:p>
+    <w:p>
+      <w:pPr>
+        <w:pStyle w:val="2"/>
+      </w:pPr>
+      <w:bookmarkStart w:id="112" w:name="_Toc509580803"/>
+      <w:bookmarkStart w:id="113" w:name="_Toc174464640"/>
+      <w:bookmarkStart w:id="114" w:name="_Toc28099"/>
+      <w:r>
+        <w:rPr>
+          <w:rFonts w:hint="eastAsia"/>
+        </w:rPr>
+        <w:t>5.</w:t>
+      </w:r>
+      <w:r>
+        <w:t>5</w:t>
+      </w:r>
+      <w:r>
+        <w:rPr>
+          <w:rFonts w:hint="eastAsia"/>
+        </w:rPr>
+        <w:t>普通分机</w:t>
+      </w:r>
+      <w:r>
+        <w:t>用户模块</w:t>
+      </w:r>
       <w:bookmarkEnd w:id="112"/>
-      <w:r>
-        <w:rPr>
-          <w:rFonts w:ascii="Arial" w:hAnsi="Arial"/>
-          <w:kern w:val="0"/>
-        </w:rPr>
-        <w:t>项设置模块进行单独</w:t>
-      </w:r>
-      <w:r>
-        <w:rPr>
-          <w:rFonts w:ascii="Arial" w:hAnsi="Arial" w:hint="eastAsia"/>
-          <w:kern w:val="0"/>
-        </w:rPr>
-        <w:t>管</w:t>
-      </w:r>
-      <w:r>
-        <w:rPr>
-          <w:rFonts w:ascii="Arial" w:hAnsi="Arial"/>
-          <w:kern w:val="0"/>
-        </w:rPr>
-        <w:t>理。</w:t>
-      </w:r>
-    </w:p>
-    <w:p>
-      <w:pPr>
-        <w:pStyle w:val="2"/>
-      </w:pPr>
-      <w:bookmarkStart w:id="113" w:name="_Toc509580803"/>
-      <w:bookmarkStart w:id="114" w:name="_Toc174464640"/>
-      <w:bookmarkStart w:id="115" w:name="_Toc28099"/>
-      <w:r>
-        <w:rPr>
-          <w:rFonts w:hint="eastAsia"/>
-        </w:rPr>
-        <w:t>5.</w:t>
-      </w:r>
-      <w:r>
-        <w:t>5</w:t>
-      </w:r>
-      <w:r>
-        <w:rPr>
-          <w:rFonts w:hint="eastAsia"/>
-        </w:rPr>
-        <w:t>普通分机</w:t>
-      </w:r>
-      <w:r>
-        <w:t>用户模块</w:t>
-      </w:r>
-      <w:bookmarkEnd w:id="113"/>
     </w:p>
     <w:p>
       <w:pPr>
@@ -15236,7 +15227,7 @@
           <w:numId w:val="31"/>
         </w:numPr>
         <w:spacing w:line="360" w:lineRule="auto"/>
-        <w:ind w:left="720"/>
+        <w:ind w:left="0" w:firstLine="0"/>
         <w:rPr>
           <w:rFonts w:ascii="Arial" w:hAnsi="Arial"/>
           <w:b/>
@@ -15265,6 +15256,8 @@
         </w:rPr>
         <w:t>信息</w:t>
       </w:r>
+      <w:bookmarkStart w:id="115" w:name="_GoBack"/>
+      <w:bookmarkEnd w:id="115"/>
     </w:p>
     <w:p>
       <w:pPr>
@@ -17365,8 +17358,8 @@
         </w:rPr>
         <w:t>性能需求</w:t>
       </w:r>
+      <w:bookmarkEnd w:id="113"/>
       <w:bookmarkEnd w:id="114"/>
-      <w:bookmarkEnd w:id="115"/>
       <w:bookmarkEnd w:id="116"/>
     </w:p>
     <w:p>
@@ -18580,7 +18573,7 @@
         <w:noProof/>
         <w:lang w:val="zh-CN"/>
       </w:rPr>
-      <w:t>21</w:t>
+      <w:t>9</w:t>
     </w:r>
     <w:r>
       <w:fldChar w:fldCharType="end"/>

</xml_diff>